<commit_message>
new idea for abstract
</commit_message>
<xml_diff>
--- a/Thesis.docx
+++ b/Thesis.docx
@@ -857,6 +857,24 @@
         <w:jc w:val="center"/>
         <w:rPr>
           <w:rFonts w:ascii="Times New Roman" w:hAnsi="Times New Roman" w:cs="Times New Roman"/>
+          <w:sz w:val="20"/>
+          <w:szCs w:val="20"/>
+        </w:rPr>
+      </w:pPr>
+      <w:r>
+        <w:rPr>
+          <w:rFonts w:ascii="Times New Roman" w:hAnsi="Times New Roman" w:cs="Times New Roman"/>
+          <w:sz w:val="20"/>
+          <w:szCs w:val="20"/>
+        </w:rPr>
+        <w:t>Just notes as of now</w:t>
+      </w:r>
+    </w:p>
+    <w:p>
+      <w:pPr>
+        <w:jc w:val="center"/>
+        <w:rPr>
+          <w:rFonts w:ascii="Times New Roman" w:hAnsi="Times New Roman" w:cs="Times New Roman"/>
         </w:rPr>
       </w:pPr>
     </w:p>
@@ -931,6 +949,68 @@
         </w:rPr>
         <w:t xml:space="preserve">This thesis aims to create such a system for a sub-scale electric vehicle, for which the only method of braking is to use the electric motor on each wheel to provide braking torque. </w:t>
       </w:r>
+    </w:p>
+    <w:p>
+      <w:pPr>
+        <w:rPr>
+          <w:rFonts w:ascii="Times New Roman" w:hAnsi="Times New Roman" w:cs="Times New Roman"/>
+        </w:rPr>
+      </w:pPr>
+    </w:p>
+    <w:p>
+      <w:pPr>
+        <w:rPr>
+          <w:rFonts w:ascii="Times New Roman" w:hAnsi="Times New Roman" w:cs="Times New Roman"/>
+        </w:rPr>
+      </w:pPr>
+      <w:r>
+        <w:rPr>
+          <w:rFonts w:ascii="Times New Roman" w:hAnsi="Times New Roman" w:cs="Times New Roman"/>
+        </w:rPr>
+        <w:t>Idea:</w:t>
+      </w:r>
+    </w:p>
+    <w:p>
+      <w:pPr>
+        <w:rPr>
+          <w:rFonts w:ascii="Times New Roman" w:hAnsi="Times New Roman" w:cs="Times New Roman"/>
+        </w:rPr>
+      </w:pPr>
+      <w:r>
+        <w:rPr>
+          <w:rFonts w:ascii="Times New Roman" w:hAnsi="Times New Roman" w:cs="Times New Roman"/>
+        </w:rPr>
+        <w:t>No research on ABS with hub electric motors???</w:t>
+      </w:r>
+    </w:p>
+    <w:p>
+      <w:pPr>
+        <w:rPr>
+          <w:rFonts w:ascii="Times New Roman" w:hAnsi="Times New Roman" w:cs="Times New Roman"/>
+        </w:rPr>
+      </w:pPr>
+      <w:r>
+        <w:rPr>
+          <w:rFonts w:ascii="Times New Roman" w:hAnsi="Times New Roman" w:cs="Times New Roman"/>
+        </w:rPr>
+        <w:t>This is new</w:t>
+      </w:r>
+      <w:bookmarkStart w:id="0" w:name="_GoBack"/>
+      <w:bookmarkEnd w:id="0"/>
+    </w:p>
+    <w:p>
+      <w:pPr>
+        <w:rPr>
+          <w:rFonts w:ascii="Times New Roman" w:hAnsi="Times New Roman" w:cs="Times New Roman"/>
+        </w:rPr>
+      </w:pPr>
+    </w:p>
+    <w:p>
+      <w:pPr>
+        <w:rPr>
+          <w:rFonts w:ascii="Times New Roman" w:hAnsi="Times New Roman" w:cs="Times New Roman"/>
+        </w:rPr>
+      </w:pPr>
     </w:p>
     <w:p>
       <w:pPr>
@@ -963,60 +1043,29 @@
           <w:tab w:val="right" w:pos="9350"/>
         </w:tabs>
       </w:pPr>
-      <w:r>
-        <w:lastRenderedPageBreak/>
-        <w:fldChar w:fldCharType="begin"/>
-      </w:r>
-      <w:r>
-        <w:instrText xml:space="preserve"> TOC \h \z \c "Figure" </w:instrText>
-      </w:r>
-      <w:r>
-        <w:fldChar w:fldCharType="separate"/>
-      </w:r>
-      <w:r>
-        <w:rPr>
-          <w:b w:val="0"/>
-          <w:bCs w:val="0"/>
-          <w:noProof/>
-        </w:rPr>
-        <w:t>No table of figures entries found.</w:t>
-      </w:r>
-      <w:r>
-        <w:rPr>
-          <w:b w:val="0"/>
-          <w:bCs w:val="0"/>
-          <w:noProof/>
-        </w:rPr>
-        <w:fldChar w:fldCharType="end"/>
-      </w:r>
+      <w:fldSimple w:instr=" TOC \h \z \c &quot;Figure&quot; ">
+        <w:r>
+          <w:rPr>
+            <w:b w:val="0"/>
+            <w:bCs w:val="0"/>
+            <w:noProof/>
+          </w:rPr>
+          <w:t>No table of figures entries found.</w:t>
+        </w:r>
+      </w:fldSimple>
     </w:p>
     <w:p/>
     <w:p>
-      <w:r>
-        <w:fldChar w:fldCharType="begin"/>
-      </w:r>
-      <w:r>
-        <w:instrText xml:space="preserve"> TOC \h \z \c "Table" </w:instrText>
-      </w:r>
-      <w:r>
-        <w:fldChar w:fldCharType="separate"/>
-      </w:r>
-      <w:r>
-        <w:rPr>
-          <w:b/>
-          <w:bCs/>
-          <w:noProof/>
-        </w:rPr>
-        <w:t>No table of figures entries found.</w:t>
-      </w:r>
-      <w:r>
-        <w:rPr>
-          <w:b/>
-          <w:bCs/>
-          <w:noProof/>
-        </w:rPr>
-        <w:fldChar w:fldCharType="end"/>
-      </w:r>
+      <w:fldSimple w:instr=" TOC \h \z \c &quot;Table&quot; ">
+        <w:r>
+          <w:rPr>
+            <w:b/>
+            <w:bCs/>
+            <w:noProof/>
+          </w:rPr>
+          <w:t>No table of figures entries found.</w:t>
+        </w:r>
+      </w:fldSimple>
     </w:p>
     <w:p>
       <w:pPr>
@@ -4487,23 +4536,23 @@
       <w:pPr>
         <w:pStyle w:val="Heading1"/>
       </w:pPr>
-      <w:bookmarkStart w:id="0" w:name="_Toc23602374"/>
+      <w:bookmarkStart w:id="1" w:name="_Toc23602374"/>
       <w:r>
         <w:lastRenderedPageBreak/>
         <w:t>Introduction</w:t>
       </w:r>
-      <w:bookmarkEnd w:id="0"/>
+      <w:bookmarkEnd w:id="1"/>
     </w:p>
     <w:p/>
     <w:p>
       <w:pPr>
         <w:pStyle w:val="Heading2"/>
       </w:pPr>
-      <w:bookmarkStart w:id="1" w:name="_Toc23602375"/>
+      <w:bookmarkStart w:id="2" w:name="_Toc23602375"/>
       <w:r>
         <w:t>Background</w:t>
       </w:r>
-      <w:bookmarkEnd w:id="1"/>
+      <w:bookmarkEnd w:id="2"/>
     </w:p>
     <w:p/>
     <w:p>
@@ -4537,11 +4586,11 @@
       <w:pPr>
         <w:pStyle w:val="Heading2"/>
       </w:pPr>
-      <w:bookmarkStart w:id="2" w:name="_Toc23602376"/>
+      <w:bookmarkStart w:id="3" w:name="_Toc23602376"/>
       <w:r>
         <w:t>Problem Description</w:t>
       </w:r>
-      <w:bookmarkEnd w:id="2"/>
+      <w:bookmarkEnd w:id="3"/>
     </w:p>
     <w:p/>
     <w:p>
@@ -4569,19 +4618,19 @@
       <w:pPr>
         <w:pStyle w:val="Heading3"/>
       </w:pPr>
-      <w:bookmarkStart w:id="3" w:name="_Toc23602377"/>
-      <w:bookmarkEnd w:id="3"/>
+      <w:bookmarkStart w:id="4" w:name="_Toc23602377"/>
+      <w:bookmarkEnd w:id="4"/>
     </w:p>
     <w:p/>
     <w:p>
       <w:pPr>
         <w:pStyle w:val="Heading3"/>
       </w:pPr>
-      <w:bookmarkStart w:id="4" w:name="_Toc23602378"/>
+      <w:bookmarkStart w:id="5" w:name="_Toc23602378"/>
       <w:r>
         <w:t>Simulated Procedure</w:t>
       </w:r>
-      <w:bookmarkEnd w:id="4"/>
+      <w:bookmarkEnd w:id="5"/>
     </w:p>
     <w:p/>
     <w:p>
@@ -4608,23 +4657,23 @@
       <w:pPr>
         <w:pStyle w:val="Heading1"/>
       </w:pPr>
-      <w:bookmarkStart w:id="5" w:name="_Toc23602379"/>
+      <w:bookmarkStart w:id="6" w:name="_Toc23602379"/>
       <w:r>
         <w:lastRenderedPageBreak/>
         <w:t>Literature Review</w:t>
       </w:r>
-      <w:bookmarkEnd w:id="5"/>
+      <w:bookmarkEnd w:id="6"/>
     </w:p>
     <w:p/>
     <w:p>
       <w:pPr>
         <w:pStyle w:val="Heading2"/>
       </w:pPr>
-      <w:bookmarkStart w:id="6" w:name="_Toc23602380"/>
+      <w:bookmarkStart w:id="7" w:name="_Toc23602380"/>
       <w:r>
         <w:t>Vehicle Modeling</w:t>
       </w:r>
-      <w:bookmarkEnd w:id="6"/>
+      <w:bookmarkEnd w:id="7"/>
     </w:p>
     <w:p/>
     <w:p>
@@ -4664,33 +4713,33 @@
       <w:pPr>
         <w:pStyle w:val="Heading2"/>
       </w:pPr>
-      <w:bookmarkStart w:id="7" w:name="_Toc23602381"/>
+      <w:bookmarkStart w:id="8" w:name="_Toc23602381"/>
       <w:r>
         <w:t>Anti-Lock Braking Systems</w:t>
       </w:r>
-      <w:bookmarkEnd w:id="7"/>
+      <w:bookmarkEnd w:id="8"/>
     </w:p>
     <w:p/>
     <w:p>
       <w:pPr>
         <w:pStyle w:val="Heading2"/>
       </w:pPr>
-      <w:bookmarkStart w:id="8" w:name="_Toc23602382"/>
+      <w:bookmarkStart w:id="9" w:name="_Toc23602382"/>
       <w:r>
         <w:t>Sliding Mode Controllers</w:t>
       </w:r>
-      <w:bookmarkEnd w:id="8"/>
+      <w:bookmarkEnd w:id="9"/>
     </w:p>
     <w:p/>
     <w:p>
       <w:pPr>
         <w:pStyle w:val="Heading2"/>
       </w:pPr>
-      <w:bookmarkStart w:id="9" w:name="_Toc23602383"/>
+      <w:bookmarkStart w:id="10" w:name="_Toc23602383"/>
       <w:r>
         <w:t>State Estimation with Kalman Filters</w:t>
       </w:r>
-      <w:bookmarkEnd w:id="9"/>
+      <w:bookmarkEnd w:id="10"/>
     </w:p>
     <w:p>
       <w:pPr>
@@ -4709,23 +4758,23 @@
       <w:pPr>
         <w:pStyle w:val="Heading1"/>
       </w:pPr>
-      <w:bookmarkStart w:id="10" w:name="_Toc23602384"/>
+      <w:bookmarkStart w:id="11" w:name="_Toc23602384"/>
       <w:r>
         <w:lastRenderedPageBreak/>
         <w:t>Vehicle Longitudinal Model</w:t>
       </w:r>
-      <w:bookmarkEnd w:id="10"/>
+      <w:bookmarkEnd w:id="11"/>
     </w:p>
     <w:p/>
     <w:p>
       <w:pPr>
         <w:pStyle w:val="Heading2"/>
       </w:pPr>
-      <w:bookmarkStart w:id="11" w:name="_Toc23602385"/>
+      <w:bookmarkStart w:id="12" w:name="_Toc23602385"/>
       <w:r>
         <w:t>Longitudinal Bicycle Model</w:t>
       </w:r>
-      <w:bookmarkEnd w:id="11"/>
+      <w:bookmarkEnd w:id="12"/>
     </w:p>
     <w:p/>
     <w:p/>
@@ -4734,33 +4783,33 @@
       <w:pPr>
         <w:pStyle w:val="Heading2"/>
       </w:pPr>
-      <w:bookmarkStart w:id="12" w:name="_Toc23602386"/>
+      <w:bookmarkStart w:id="13" w:name="_Toc23602386"/>
       <w:r>
         <w:t>Tire Model</w:t>
       </w:r>
-      <w:bookmarkEnd w:id="12"/>
+      <w:bookmarkEnd w:id="13"/>
     </w:p>
     <w:p/>
     <w:p>
       <w:pPr>
         <w:pStyle w:val="Heading2"/>
       </w:pPr>
-      <w:bookmarkStart w:id="13" w:name="_Toc23602387"/>
+      <w:bookmarkStart w:id="14" w:name="_Toc23602387"/>
       <w:r>
         <w:t>Vehicle Parameters</w:t>
       </w:r>
-      <w:bookmarkEnd w:id="13"/>
+      <w:bookmarkEnd w:id="14"/>
     </w:p>
     <w:p/>
     <w:p>
       <w:pPr>
         <w:pStyle w:val="Heading2"/>
       </w:pPr>
-      <w:bookmarkStart w:id="14" w:name="_Toc23602388"/>
+      <w:bookmarkStart w:id="15" w:name="_Toc23602388"/>
       <w:r>
         <w:t>Simulation Setup</w:t>
       </w:r>
-      <w:bookmarkEnd w:id="14"/>
+      <w:bookmarkEnd w:id="15"/>
     </w:p>
     <w:p/>
     <w:p>
@@ -4780,34 +4829,34 @@
       <w:pPr>
         <w:pStyle w:val="Heading1"/>
       </w:pPr>
-      <w:bookmarkStart w:id="15" w:name="_Toc23602389"/>
+      <w:bookmarkStart w:id="16" w:name="_Toc23602389"/>
       <w:r>
         <w:lastRenderedPageBreak/>
         <w:t>State Estimation with a Modified Kalman Filter</w:t>
       </w:r>
-      <w:bookmarkEnd w:id="15"/>
+      <w:bookmarkEnd w:id="16"/>
     </w:p>
     <w:p/>
     <w:p>
       <w:pPr>
         <w:pStyle w:val="Heading2"/>
       </w:pPr>
-      <w:bookmarkStart w:id="16" w:name="_Toc23602390"/>
+      <w:bookmarkStart w:id="17" w:name="_Toc23602390"/>
       <w:r>
         <w:t>Modification of traditional Kalman Filter, non-conventional inputs</w:t>
       </w:r>
-      <w:bookmarkEnd w:id="16"/>
+      <w:bookmarkEnd w:id="17"/>
     </w:p>
     <w:p/>
     <w:p>
       <w:pPr>
         <w:pStyle w:val="Heading2"/>
       </w:pPr>
-      <w:bookmarkStart w:id="17" w:name="_Toc23602391"/>
+      <w:bookmarkStart w:id="18" w:name="_Toc23602391"/>
       <w:r>
         <w:t>Longitudinal and Tire State Spaces</w:t>
       </w:r>
-      <w:bookmarkEnd w:id="17"/>
+      <w:bookmarkEnd w:id="18"/>
     </w:p>
     <w:p>
       <w:pPr>
@@ -4826,56 +4875,56 @@
       <w:pPr>
         <w:pStyle w:val="Heading1"/>
       </w:pPr>
-      <w:bookmarkStart w:id="18" w:name="_Toc23602392"/>
+      <w:bookmarkStart w:id="19" w:name="_Toc23602392"/>
       <w:r>
         <w:lastRenderedPageBreak/>
         <w:t>ABS Sliding Mode Controller</w:t>
       </w:r>
-      <w:bookmarkEnd w:id="18"/>
+      <w:bookmarkEnd w:id="19"/>
     </w:p>
     <w:p/>
     <w:p>
       <w:pPr>
         <w:pStyle w:val="Heading2"/>
       </w:pPr>
-      <w:bookmarkStart w:id="19" w:name="_Toc23602393"/>
+      <w:bookmarkStart w:id="20" w:name="_Toc23602393"/>
       <w:r>
         <w:t>Anti-Lock Braking Systems</w:t>
       </w:r>
-      <w:bookmarkEnd w:id="19"/>
+      <w:bookmarkEnd w:id="20"/>
     </w:p>
     <w:p/>
     <w:p>
       <w:pPr>
         <w:pStyle w:val="Heading2"/>
       </w:pPr>
-      <w:bookmarkStart w:id="20" w:name="_Toc23602394"/>
+      <w:bookmarkStart w:id="21" w:name="_Toc23602394"/>
       <w:r>
         <w:t>Sliding Mode Control</w:t>
       </w:r>
-      <w:bookmarkEnd w:id="20"/>
+      <w:bookmarkEnd w:id="21"/>
     </w:p>
     <w:p/>
     <w:p>
       <w:pPr>
         <w:pStyle w:val="Heading2"/>
       </w:pPr>
-      <w:bookmarkStart w:id="21" w:name="_Toc23602395"/>
+      <w:bookmarkStart w:id="22" w:name="_Toc23602395"/>
       <w:r>
         <w:t>Controller Switching</w:t>
       </w:r>
-      <w:bookmarkEnd w:id="21"/>
+      <w:bookmarkEnd w:id="22"/>
     </w:p>
     <w:p/>
     <w:p>
       <w:pPr>
         <w:pStyle w:val="Heading2"/>
       </w:pPr>
-      <w:bookmarkStart w:id="22" w:name="_Toc23602396"/>
+      <w:bookmarkStart w:id="23" w:name="_Toc23602396"/>
       <w:r>
         <w:t>Comparison of Results</w:t>
       </w:r>
-      <w:bookmarkEnd w:id="22"/>
+      <w:bookmarkEnd w:id="23"/>
     </w:p>
     <w:p/>
     <w:p>
@@ -4895,45 +4944,45 @@
       <w:pPr>
         <w:pStyle w:val="Heading1"/>
       </w:pPr>
-      <w:bookmarkStart w:id="23" w:name="_Toc23602397"/>
+      <w:bookmarkStart w:id="24" w:name="_Toc23602397"/>
       <w:r>
         <w:lastRenderedPageBreak/>
         <w:t>Model Brakedown</w:t>
       </w:r>
-      <w:bookmarkEnd w:id="23"/>
+      <w:bookmarkEnd w:id="24"/>
     </w:p>
     <w:p/>
     <w:p>
       <w:pPr>
         <w:pStyle w:val="Heading2"/>
       </w:pPr>
-      <w:bookmarkStart w:id="24" w:name="_Toc23602398"/>
+      <w:bookmarkStart w:id="25" w:name="_Toc23602398"/>
       <w:r>
         <w:t>Vehicle Parameters</w:t>
       </w:r>
-      <w:bookmarkEnd w:id="24"/>
+      <w:bookmarkEnd w:id="25"/>
     </w:p>
     <w:p/>
     <w:p>
       <w:pPr>
         <w:pStyle w:val="Heading2"/>
       </w:pPr>
-      <w:bookmarkStart w:id="25" w:name="_Toc23602399"/>
+      <w:bookmarkStart w:id="26" w:name="_Toc23602399"/>
       <w:r>
         <w:t>Function Files</w:t>
       </w:r>
-      <w:bookmarkEnd w:id="25"/>
+      <w:bookmarkEnd w:id="26"/>
     </w:p>
     <w:p/>
     <w:p>
       <w:pPr>
         <w:pStyle w:val="Heading2"/>
       </w:pPr>
-      <w:bookmarkStart w:id="26" w:name="_Toc23602400"/>
+      <w:bookmarkStart w:id="27" w:name="_Toc23602400"/>
       <w:r>
         <w:t>Simulink</w:t>
       </w:r>
-      <w:bookmarkEnd w:id="26"/>
+      <w:bookmarkEnd w:id="27"/>
     </w:p>
     <w:p>
       <w:pPr>
@@ -4952,12 +5001,12 @@
       <w:pPr>
         <w:pStyle w:val="Heading1"/>
       </w:pPr>
-      <w:bookmarkStart w:id="27" w:name="_Toc23602401"/>
+      <w:bookmarkStart w:id="28" w:name="_Toc23602401"/>
       <w:r>
         <w:lastRenderedPageBreak/>
         <w:t>Theory</w:t>
       </w:r>
-      <w:bookmarkEnd w:id="27"/>
+      <w:bookmarkEnd w:id="28"/>
     </w:p>
     <w:p/>
     <w:p>
@@ -4970,11 +5019,11 @@
       <w:pPr>
         <w:pStyle w:val="Heading2"/>
       </w:pPr>
-      <w:bookmarkStart w:id="28" w:name="_Toc23602402"/>
+      <w:bookmarkStart w:id="29" w:name="_Toc23602402"/>
       <w:r>
         <w:t>Plant Model</w:t>
       </w:r>
-      <w:bookmarkEnd w:id="28"/>
+      <w:bookmarkEnd w:id="29"/>
     </w:p>
     <w:p/>
     <w:p>
@@ -4993,11 +5042,11 @@
       <w:pPr>
         <w:pStyle w:val="Heading3"/>
       </w:pPr>
-      <w:bookmarkStart w:id="29" w:name="_Toc23602403"/>
+      <w:bookmarkStart w:id="30" w:name="_Toc23602403"/>
       <w:r>
         <w:t>Overall Vehicle Dynamics</w:t>
       </w:r>
-      <w:bookmarkEnd w:id="29"/>
+      <w:bookmarkEnd w:id="30"/>
     </w:p>
     <w:p/>
     <w:p>
@@ -5382,11 +5431,11 @@
       <w:pPr>
         <w:pStyle w:val="Heading3"/>
       </w:pPr>
-      <w:bookmarkStart w:id="30" w:name="_Toc23602404"/>
+      <w:bookmarkStart w:id="31" w:name="_Toc23602404"/>
       <w:r>
         <w:t>Wheel Dynamics</w:t>
       </w:r>
-      <w:bookmarkEnd w:id="30"/>
+      <w:bookmarkEnd w:id="31"/>
     </w:p>
     <w:p/>
     <w:p>
@@ -6451,11 +6500,11 @@
       <w:pPr>
         <w:pStyle w:val="Heading3"/>
       </w:pPr>
-      <w:bookmarkStart w:id="31" w:name="_Toc23602405"/>
+      <w:bookmarkStart w:id="32" w:name="_Toc23602405"/>
       <w:r>
         <w:t>Slip Dynamics</w:t>
       </w:r>
-      <w:bookmarkEnd w:id="31"/>
+      <w:bookmarkEnd w:id="32"/>
     </w:p>
     <w:p/>
     <w:p>
@@ -7851,14 +7900,14 @@
           <w:rFonts w:eastAsiaTheme="minorEastAsia"/>
         </w:rPr>
       </w:pPr>
-      <w:bookmarkStart w:id="32" w:name="_Toc23602406"/>
+      <w:bookmarkStart w:id="33" w:name="_Toc23602406"/>
       <w:r>
         <w:rPr>
           <w:rFonts w:eastAsiaTheme="minorEastAsia"/>
         </w:rPr>
         <w:t>State Estimation with Modified Kalman Filters</w:t>
       </w:r>
-      <w:bookmarkEnd w:id="32"/>
+      <w:bookmarkEnd w:id="33"/>
     </w:p>
     <w:p/>
     <w:p>
@@ -7908,11 +7957,11 @@
       <w:pPr>
         <w:pStyle w:val="Heading3"/>
       </w:pPr>
-      <w:bookmarkStart w:id="33" w:name="_Toc23602407"/>
+      <w:bookmarkStart w:id="34" w:name="_Toc23602407"/>
       <w:r>
         <w:t>Simulating Real Measurements, Noise Generation</w:t>
       </w:r>
-      <w:bookmarkEnd w:id="33"/>
+      <w:bookmarkEnd w:id="34"/>
     </w:p>
     <w:p/>
     <w:p>
@@ -7977,11 +8026,11 @@
       <w:pPr>
         <w:pStyle w:val="Heading3"/>
       </w:pPr>
-      <w:bookmarkStart w:id="34" w:name="_Toc23602408"/>
+      <w:bookmarkStart w:id="35" w:name="_Toc23602408"/>
       <w:r>
         <w:t>State Estimation</w:t>
       </w:r>
-      <w:bookmarkEnd w:id="34"/>
+      <w:bookmarkEnd w:id="35"/>
     </w:p>
     <w:p/>
     <w:p>
@@ -9957,11 +10006,11 @@
       <w:pPr>
         <w:pStyle w:val="Heading2"/>
       </w:pPr>
-      <w:bookmarkStart w:id="35" w:name="_Toc23602409"/>
+      <w:bookmarkStart w:id="36" w:name="_Toc23602409"/>
       <w:r>
         <w:t>The Sliding Mode ABS Controller</w:t>
       </w:r>
-      <w:bookmarkEnd w:id="35"/>
+      <w:bookmarkEnd w:id="36"/>
     </w:p>
     <w:p/>
     <w:p>
@@ -10010,22 +10059,22 @@
       <w:pPr>
         <w:pStyle w:val="Heading3"/>
       </w:pPr>
-      <w:bookmarkStart w:id="36" w:name="_Toc23602410"/>
+      <w:bookmarkStart w:id="37" w:name="_Toc23602410"/>
       <w:r>
         <w:t>Why Sliding Mode Control?</w:t>
       </w:r>
-      <w:bookmarkEnd w:id="36"/>
+      <w:bookmarkEnd w:id="37"/>
     </w:p>
     <w:p/>
     <w:p>
       <w:pPr>
         <w:pStyle w:val="Heading3"/>
       </w:pPr>
-      <w:bookmarkStart w:id="37" w:name="_Toc23602411"/>
+      <w:bookmarkStart w:id="38" w:name="_Toc23602411"/>
       <w:r>
         <w:t>The Controller</w:t>
       </w:r>
-      <w:bookmarkEnd w:id="37"/>
+      <w:bookmarkEnd w:id="38"/>
     </w:p>
     <w:p>
       <w:pPr>
@@ -10177,12 +10226,7 @@
     <w:p/>
     <w:p>
       <w:r>
-        <w:t>This controller simply applies maximum braking torque at each motor to bring the vehicle to a complete stop.</w:t>
-      </w:r>
-      <w:bookmarkStart w:id="38" w:name="_GoBack"/>
-      <w:bookmarkEnd w:id="38"/>
-      <w:r>
-        <w:t xml:space="preserve"> </w:t>
+        <w:t xml:space="preserve">This controller simply applies maximum braking torque at each motor to bring the vehicle to a complete stop. </w:t>
       </w:r>
     </w:p>
     <w:sectPr>

</xml_diff>